<commit_message>
I shit on the street
</commit_message>
<xml_diff>
--- a/Rückmeldung_Völlinger_Grosch_Temperatur.docx
+++ b/Rückmeldung_Völlinger_Grosch_Temperatur.docx
@@ -243,25 +243,56 @@
       </w:r>
     </w:p>
     <w:p>
-      <w:r>
+      <w:pPr>
+        <w:rPr>
+          <w:color w:val="00B050"/>
+        </w:rPr>
+      </w:pPr>
+      <w:r>
+        <w:rPr>
+          <w:color w:val="00B050"/>
+        </w:rPr>
         <w:t>S. 4: es fehlt die Diskussion der unterschiedlichen Messergebnisse der beiden Messpunkte auf Probe 3 und 5</w:t>
       </w:r>
       <w:r>
+        <w:rPr>
+          <w:color w:val="00B050"/>
+        </w:rPr>
         <w:t xml:space="preserve"> </w:t>
       </w:r>
     </w:p>
     <w:p>
-      <w:r>
+      <w:pPr>
+        <w:rPr>
+          <w:color w:val="00B050"/>
+        </w:rPr>
+      </w:pPr>
+      <w:r>
+        <w:rPr>
+          <w:color w:val="00B050"/>
+        </w:rPr>
         <w:t xml:space="preserve">S. 4: Die Lampe verursacht keine „Schattenabbildung“ </w:t>
       </w:r>
       <w:r>
+        <w:rPr>
+          <w:color w:val="00B050"/>
+        </w:rPr>
         <w:sym w:font="Wingdings" w:char="F0E0"/>
       </w:r>
       <w:r>
+        <w:rPr>
+          <w:color w:val="00B050"/>
+        </w:rPr>
         <w:t xml:space="preserve"> Bitte korrekt formulieren</w:t>
       </w:r>
     </w:p>
-    <w:p/>
+    <w:p>
+      <w:pPr>
+        <w:rPr>
+          <w:color w:val="00B050"/>
+        </w:rPr>
+      </w:pPr>
+    </w:p>
     <w:p/>
     <w:sectPr>
       <w:pgSz w:w="11906" w:h="16838"/>
@@ -913,7 +944,7 @@
     <w:lsdException w:name="Table Web 2" w:semiHidden="1" w:unhideWhenUsed="1"/>
     <w:lsdException w:name="Table Web 3" w:semiHidden="1" w:unhideWhenUsed="1"/>
     <w:lsdException w:name="Balloon Text" w:semiHidden="1" w:unhideWhenUsed="1"/>
-    <w:lsdException w:name="Table Grid" w:semiHidden="1" w:uiPriority="59" w:unhideWhenUsed="1"/>
+    <w:lsdException w:name="Table Grid" w:uiPriority="59"/>
     <w:lsdException w:name="Table Theme" w:semiHidden="1" w:unhideWhenUsed="1"/>
     <w:lsdException w:name="Placeholder Text" w:semiHidden="1"/>
     <w:lsdException w:name="No Spacing" w:uiPriority="1" w:qFormat="1"/>

</xml_diff>